<commit_message>
segunda entrega. primera parte
</commit_message>
<xml_diff>
--- a/segundaEntrega/primerEntregaIHC.docx
+++ b/segundaEntrega/primerEntregaIHC.docx
@@ -1,6 +1,6 @@
 
 <file path=word/document.xml><?xml version="1.0" encoding="utf-8"?>
-<w:document xmlns:wpc="http://schemas.microsoft.com/office/word/2010/wordprocessingCanvas" xmlns:cx="http://schemas.microsoft.com/office/drawing/2014/chartex" xmlns:cx1="http://schemas.microsoft.com/office/drawing/2015/9/8/chartex" xmlns:cx2="http://schemas.microsoft.com/office/drawing/2015/10/21/chartex" xmlns:cx3="http://schemas.microsoft.com/office/drawing/2016/5/9/chartex" xmlns:cx4="http://schemas.microsoft.com/office/drawing/2016/5/10/chartex" xmlns:cx5="http://schemas.microsoft.com/office/drawing/2016/5/11/chartex" xmlns:cx6="http://schemas.microsoft.com/office/drawing/2016/5/12/chartex" xmlns:cx7="http://schemas.microsoft.com/office/drawing/2016/5/13/chartex" xmlns:cx8="http://schemas.microsoft.com/office/drawing/2016/5/14/chartex" xmlns:mc="http://schemas.openxmlformats.org/markup-compatibility/2006" xmlns:aink="http://schemas.microsoft.com/office/drawing/2016/ink" xmlns:am3d="http://schemas.microsoft.com/office/drawing/2017/model3d" xmlns:o="urn:schemas-microsoft-com:office:office" xmlns:oel="http://schemas.microsoft.com/office/2019/extlst" xmlns:r="http://schemas.openxmlformats.org/officeDocument/2006/relationships" xmlns:m="http://schemas.openxmlformats.org/officeDocument/2006/math" xmlns:v="urn:schemas-microsoft-com:vml" xmlns:wp14="http://schemas.microsoft.com/office/word/2010/wordprocessingDrawing" xmlns:wp="http://schemas.openxmlformats.org/drawingml/2006/wordprocessingDrawing" xmlns:w10="urn:schemas-microsoft-com:office:word" xmlns:w="http://schemas.openxmlformats.org/wordprocessingml/2006/main" xmlns:w14="http://schemas.microsoft.com/office/word/2010/wordml" xmlns:w15="http://schemas.microsoft.com/office/word/2012/wordml" xmlns:w16cex="http://schemas.microsoft.com/office/word/2018/wordml/cex" xmlns:w16cid="http://schemas.microsoft.com/office/word/2016/wordml/cid" xmlns:w16="http://schemas.microsoft.com/office/word/2018/wordml" xmlns:w16sdtdh="http://schemas.microsoft.com/office/word/2020/wordml/sdtdatahash" xmlns:w16se="http://schemas.microsoft.com/office/word/2015/wordml/symex" xmlns:wpg="http://schemas.microsoft.com/office/word/2010/wordprocessingGroup" xmlns:wpi="http://schemas.microsoft.com/office/word/2010/wordprocessingInk" xmlns:wne="http://schemas.microsoft.com/office/word/2006/wordml" xmlns:wps="http://schemas.microsoft.com/office/word/2010/wordprocessingShape" mc:Ignorable="w14 w15 w16se w16cid w16 w16cex w16sdtdh wp14">
+<w:document xmlns:wpc="http://schemas.microsoft.com/office/word/2010/wordprocessingCanvas" xmlns:cx="http://schemas.microsoft.com/office/drawing/2014/chartex" xmlns:cx1="http://schemas.microsoft.com/office/drawing/2015/9/8/chartex" xmlns:cx2="http://schemas.microsoft.com/office/drawing/2015/10/21/chartex" xmlns:cx3="http://schemas.microsoft.com/office/drawing/2016/5/9/chartex" xmlns:cx4="http://schemas.microsoft.com/office/drawing/2016/5/10/chartex" xmlns:cx5="http://schemas.microsoft.com/office/drawing/2016/5/11/chartex" xmlns:cx6="http://schemas.microsoft.com/office/drawing/2016/5/12/chartex" xmlns:cx7="http://schemas.microsoft.com/office/drawing/2016/5/13/chartex" xmlns:cx8="http://schemas.microsoft.com/office/drawing/2016/5/14/chartex" xmlns:mc="http://schemas.openxmlformats.org/markup-compatibility/2006" xmlns:aink="http://schemas.microsoft.com/office/drawing/2016/ink" xmlns:am3d="http://schemas.microsoft.com/office/drawing/2017/model3d" xmlns:o="urn:schemas-microsoft-com:office:office" xmlns:oel="http://schemas.microsoft.com/office/2019/extlst" xmlns:r="http://schemas.openxmlformats.org/officeDocument/2006/relationships" xmlns:m="http://schemas.openxmlformats.org/officeDocument/2006/math" xmlns:v="urn:schemas-microsoft-com:vml" xmlns:wp14="http://schemas.microsoft.com/office/word/2010/wordprocessingDrawing" xmlns:wp="http://schemas.openxmlformats.org/drawingml/2006/wordprocessingDrawing" xmlns:w10="urn:schemas-microsoft-com:office:word" xmlns:w="http://schemas.openxmlformats.org/wordprocessingml/2006/main" xmlns:w14="http://schemas.microsoft.com/office/word/2010/wordml" xmlns:w15="http://schemas.microsoft.com/office/word/2012/wordml" xmlns:w16cex="http://schemas.microsoft.com/office/word/2018/wordml/cex" xmlns:w16cid="http://schemas.microsoft.com/office/word/2016/wordml/cid" xmlns:w16="http://schemas.microsoft.com/office/word/2018/wordml" xmlns:w16du="http://schemas.microsoft.com/office/word/2023/wordml/word16du" xmlns:w16sdtdh="http://schemas.microsoft.com/office/word/2020/wordml/sdtdatahash" xmlns:w16se="http://schemas.microsoft.com/office/word/2015/wordml/symex" xmlns:wpg="http://schemas.microsoft.com/office/word/2010/wordprocessingGroup" xmlns:wpi="http://schemas.microsoft.com/office/word/2010/wordprocessingInk" xmlns:wne="http://schemas.microsoft.com/office/word/2006/wordml" xmlns:wps="http://schemas.microsoft.com/office/word/2010/wordprocessingShape" mc:Ignorable="w14 w15 w16se w16cid w16 w16cex w16sdtdh wp14">
   <w:body>
     <w:p>
       <w:pPr>
@@ -270,7 +270,6 @@
           <w:docPartUnique/>
         </w:docPartObj>
       </w:sdtPr>
-      <w:sdtEndPr/>
       <w:sdtContent>
         <w:p>
           <w:pPr>
@@ -356,7 +355,7 @@
               </mc:Choice>
               <mc:Fallback>
                 <w:pict>
-                  <v:line w14:anchorId="205EF352" id="Conector recto 12" o:spid="_x0000_s1026" style="position:absolute;z-index:251658240;visibility:visible;mso-wrap-style:square;mso-wrap-distance-left:9pt;mso-wrap-distance-top:0;mso-wrap-distance-right:9pt;mso-wrap-distance-bottom:0;mso-position-horizontal:center;mso-position-horizontal-relative:margin;mso-position-vertical:absolute;mso-position-vertical-relative:text" from="0,2.75pt" to="458.75pt,2.75pt" o:gfxdata="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" strokecolor="#4579b8 [3044]" strokeweight="6pt">
+                  <v:line w14:anchorId="2F6865C0" id="Conector recto 12" o:spid="_x0000_s1026" style="position:absolute;z-index:251659264;visibility:visible;mso-wrap-style:square;mso-wrap-distance-left:9pt;mso-wrap-distance-top:0;mso-wrap-distance-right:9pt;mso-wrap-distance-bottom:0;mso-position-horizontal:center;mso-position-horizontal-relative:margin;mso-position-vertical:absolute;mso-position-vertical-relative:text" from="0,2.75pt" to="458.75pt,2.75pt" o:gfxdata="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" strokecolor="#4579b8 [3044]" strokeweight="6pt">
                     <w10:wrap anchorx="margin"/>
                   </v:line>
                 </w:pict>
@@ -1678,7 +1677,7 @@
           </mc:Choice>
           <mc:Fallback>
             <w:pict>
-              <v:line w14:anchorId="6BDA811A" id="Conector recto 13" o:spid="_x0000_s1026" style="position:absolute;z-index:251658241;visibility:visible;mso-wrap-style:square;mso-width-percent:0;mso-height-percent:0;mso-wrap-distance-left:9pt;mso-wrap-distance-top:0;mso-wrap-distance-right:9pt;mso-wrap-distance-bottom:0;mso-position-horizontal:absolute;mso-position-horizontal-relative:margin;mso-position-vertical:absolute;mso-position-vertical-relative:text;mso-width-percent:0;mso-height-percent:0;mso-width-relative:margin;mso-height-relative:margin" from="-6.15pt,.55pt" to="483.6pt,1.7pt" o:gfxdata="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" strokecolor="#4579b8 [3044]" strokeweight="6pt">
+              <v:line w14:anchorId="5CF26D12" id="Conector recto 13" o:spid="_x0000_s1026" style="position:absolute;z-index:251661312;visibility:visible;mso-wrap-style:square;mso-width-percent:0;mso-height-percent:0;mso-wrap-distance-left:9pt;mso-wrap-distance-top:0;mso-wrap-distance-right:9pt;mso-wrap-distance-bottom:0;mso-position-horizontal:absolute;mso-position-horizontal-relative:margin;mso-position-vertical:absolute;mso-position-vertical-relative:text;mso-width-percent:0;mso-height-percent:0;mso-width-relative:margin;mso-height-relative:margin" from="-6.15pt,.55pt" to="483.6pt,1.7pt" o:gfxdata="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" strokecolor="#4579b8 [3044]" strokeweight="6pt">
                 <w10:wrap anchorx="margin"/>
               </v:line>
             </w:pict>
@@ -3233,7 +3232,7 @@
                 <w:b/>
                 <w:lang w:val="es-MX"/>
               </w:rPr>
-              <w:t xml:space="preserve">Funcionalidad 1. Inicio </w:t>
+              <w:t>Funcionalidad</w:t>
             </w:r>
             <w:r>
               <w:rPr>
@@ -3241,7 +3240,7 @@
                 <w:b/>
                 <w:lang w:val="es-MX"/>
               </w:rPr>
-              <w:t>aplicación</w:t>
+              <w:t xml:space="preserve"> 1</w:t>
             </w:r>
             <w:r>
               <w:rPr>
@@ -3249,7 +3248,7 @@
                 <w:b/>
                 <w:lang w:val="es-MX"/>
               </w:rPr>
-              <w:t xml:space="preserve">. </w:t>
+              <w:t xml:space="preserve">. Modo conductor. </w:t>
             </w:r>
             <w:r>
               <w:rPr>
@@ -3257,15 +3256,7 @@
                 <w:bCs/>
                 <w:lang w:val="es-MX"/>
               </w:rPr>
-              <w:t xml:space="preserve">Se inicia la aplicación con un mensaje de voz </w:t>
-            </w:r>
-            <w:r>
-              <w:rPr>
-                <w:rFonts w:asciiTheme="minorHAnsi" w:hAnsiTheme="minorHAnsi" w:cstheme="minorHAnsi"/>
-                <w:bCs/>
-                <w:lang w:val="es-MX"/>
-              </w:rPr>
-              <w:t>que espere unos momentos mientras carga el mapa de la ciudad.</w:t>
+              <w:t>Se hace uso de comandos de voz para evitar la distracción del conductor.</w:t>
             </w:r>
           </w:p>
           <w:p>
@@ -3288,7 +3279,23 @@
                 <w:b/>
                 <w:lang w:val="es-MX"/>
               </w:rPr>
-              <w:t xml:space="preserve">Funcionalidad 2. Modo conductor. </w:t>
+              <w:t xml:space="preserve">Funcionalidad </w:t>
+            </w:r>
+            <w:r>
+              <w:rPr>
+                <w:rFonts w:asciiTheme="minorHAnsi" w:hAnsiTheme="minorHAnsi" w:cstheme="minorHAnsi"/>
+                <w:b/>
+                <w:lang w:val="es-MX"/>
+              </w:rPr>
+              <w:t>2</w:t>
+            </w:r>
+            <w:r>
+              <w:rPr>
+                <w:rFonts w:asciiTheme="minorHAnsi" w:hAnsiTheme="minorHAnsi" w:cstheme="minorHAnsi"/>
+                <w:b/>
+                <w:lang w:val="es-MX"/>
+              </w:rPr>
+              <w:t xml:space="preserve">. Detectar bache. </w:t>
             </w:r>
             <w:r>
               <w:rPr>
@@ -3296,7 +3303,23 @@
                 <w:bCs/>
                 <w:lang w:val="es-MX"/>
               </w:rPr>
-              <w:t>Se hace uso de comandos de voz para evitar la distracción del conductor.</w:t>
+              <w:t>Se cont</w:t>
+            </w:r>
+            <w:r>
+              <w:rPr>
+                <w:rFonts w:asciiTheme="minorHAnsi" w:hAnsiTheme="minorHAnsi" w:cstheme="minorHAnsi"/>
+                <w:bCs/>
+                <w:lang w:val="es-MX"/>
+              </w:rPr>
+              <w:t>ará con un hardware que detectará si alguna llanta del automóvil entró a un bache.</w:t>
+            </w:r>
+            <w:r>
+              <w:rPr>
+                <w:rFonts w:asciiTheme="minorHAnsi" w:hAnsiTheme="minorHAnsi" w:cstheme="minorHAnsi"/>
+                <w:b/>
+                <w:lang w:val="es-MX"/>
+              </w:rPr>
+              <w:t xml:space="preserve"> </w:t>
             </w:r>
           </w:p>
           <w:p>
@@ -3319,7 +3342,31 @@
                 <w:b/>
                 <w:lang w:val="es-MX"/>
               </w:rPr>
-              <w:t xml:space="preserve">Funcionalidad 3. Detectar bache. </w:t>
+              <w:t xml:space="preserve">Funcionalidad </w:t>
+            </w:r>
+            <w:r>
+              <w:rPr>
+                <w:rFonts w:asciiTheme="minorHAnsi" w:hAnsiTheme="minorHAnsi" w:cstheme="minorHAnsi"/>
+                <w:b/>
+                <w:lang w:val="es-MX"/>
+              </w:rPr>
+              <w:t>3</w:t>
+            </w:r>
+            <w:r>
+              <w:rPr>
+                <w:rFonts w:asciiTheme="minorHAnsi" w:hAnsiTheme="minorHAnsi" w:cstheme="minorHAnsi"/>
+                <w:b/>
+                <w:lang w:val="es-MX"/>
+              </w:rPr>
+              <w:t xml:space="preserve">. </w:t>
+            </w:r>
+            <w:r>
+              <w:rPr>
+                <w:rFonts w:asciiTheme="minorHAnsi" w:hAnsiTheme="minorHAnsi" w:cstheme="minorHAnsi"/>
+                <w:b/>
+                <w:lang w:val="es-MX"/>
+              </w:rPr>
+              <w:t xml:space="preserve">Guardar información del bache. </w:t>
             </w:r>
             <w:r>
               <w:rPr>
@@ -3327,7 +3374,7 @@
                 <w:bCs/>
                 <w:lang w:val="es-MX"/>
               </w:rPr>
-              <w:t>Se cont</w:t>
+              <w:t>S</w:t>
             </w:r>
             <w:r>
               <w:rPr>
@@ -3335,15 +3382,7 @@
                 <w:bCs/>
                 <w:lang w:val="es-MX"/>
               </w:rPr>
-              <w:t>ará con un hardware que detectará si alguna llanta del automóvil entró a un bache.</w:t>
-            </w:r>
-            <w:r>
-              <w:rPr>
-                <w:rFonts w:asciiTheme="minorHAnsi" w:hAnsiTheme="minorHAnsi" w:cstheme="minorHAnsi"/>
-                <w:b/>
-                <w:lang w:val="es-MX"/>
-              </w:rPr>
-              <w:t xml:space="preserve"> </w:t>
+              <w:t>e guardará la información de la ubicación que ocasionó el aviso de bache.</w:t>
             </w:r>
           </w:p>
           <w:p>
@@ -3366,7 +3405,7 @@
                 <w:b/>
                 <w:lang w:val="es-MX"/>
               </w:rPr>
-              <w:t xml:space="preserve">Funcionalidad 4. </w:t>
+              <w:t xml:space="preserve">Funcionalidad </w:t>
             </w:r>
             <w:r>
               <w:rPr>
@@ -3374,7 +3413,15 @@
                 <w:b/>
                 <w:lang w:val="es-MX"/>
               </w:rPr>
-              <w:t xml:space="preserve">Guardar información del bache. </w:t>
+              <w:t>4</w:t>
+            </w:r>
+            <w:r>
+              <w:rPr>
+                <w:rFonts w:asciiTheme="minorHAnsi" w:hAnsiTheme="minorHAnsi" w:cstheme="minorHAnsi"/>
+                <w:b/>
+                <w:lang w:val="es-MX"/>
+              </w:rPr>
+              <w:t xml:space="preserve">. Reportar bache. </w:t>
             </w:r>
             <w:r>
               <w:rPr>
@@ -3382,7 +3429,7 @@
                 <w:bCs/>
                 <w:lang w:val="es-MX"/>
               </w:rPr>
-              <w:t>S</w:t>
+              <w:t>Con los comandos de voz se puede</w:t>
             </w:r>
             <w:r>
               <w:rPr>
@@ -3390,7 +3437,15 @@
                 <w:bCs/>
                 <w:lang w:val="es-MX"/>
               </w:rPr>
-              <w:t>e guardará la información de la ubicación que ocasionó el aviso de bache.</w:t>
+              <w:t xml:space="preserve"> </w:t>
+            </w:r>
+            <w:r>
+              <w:rPr>
+                <w:rFonts w:asciiTheme="minorHAnsi" w:hAnsiTheme="minorHAnsi" w:cstheme="minorHAnsi"/>
+                <w:bCs/>
+                <w:lang w:val="es-MX"/>
+              </w:rPr>
+              <w:t>confirmar la realización del reporte de bache.</w:t>
             </w:r>
           </w:p>
           <w:p>
@@ -3429,54 +3484,7 @@
                 <w:b/>
                 <w:lang w:val="es-MX"/>
               </w:rPr>
-              <w:t xml:space="preserve">. Reportar bache. </w:t>
-            </w:r>
-            <w:r>
-              <w:rPr>
-                <w:rFonts w:asciiTheme="minorHAnsi" w:hAnsiTheme="minorHAnsi" w:cstheme="minorHAnsi"/>
-                <w:bCs/>
-                <w:lang w:val="es-MX"/>
-              </w:rPr>
-              <w:t>Con los comandos de voz se puede</w:t>
-            </w:r>
-            <w:r>
-              <w:rPr>
-                <w:rFonts w:asciiTheme="minorHAnsi" w:hAnsiTheme="minorHAnsi" w:cstheme="minorHAnsi"/>
-                <w:bCs/>
-                <w:lang w:val="es-MX"/>
-              </w:rPr>
-              <w:t xml:space="preserve"> </w:t>
-            </w:r>
-            <w:r>
-              <w:rPr>
-                <w:rFonts w:asciiTheme="minorHAnsi" w:hAnsiTheme="minorHAnsi" w:cstheme="minorHAnsi"/>
-                <w:bCs/>
-                <w:lang w:val="es-MX"/>
-              </w:rPr>
-              <w:t>confirmar la realización del reporte de bache.</w:t>
-            </w:r>
-          </w:p>
-          <w:p>
-            <w:pPr>
-              <w:pStyle w:val="Prrafodelista"/>
-              <w:numPr>
-                <w:ilvl w:val="0"/>
-                <w:numId w:val="18"/>
-              </w:numPr>
-              <w:spacing w:line="276" w:lineRule="auto"/>
-              <w:rPr>
-                <w:rFonts w:asciiTheme="minorHAnsi" w:hAnsiTheme="minorHAnsi" w:cstheme="minorHAnsi"/>
-                <w:b/>
-                <w:lang w:val="es-MX"/>
-              </w:rPr>
-            </w:pPr>
-            <w:r>
-              <w:rPr>
-                <w:rFonts w:asciiTheme="minorHAnsi" w:hAnsiTheme="minorHAnsi" w:cstheme="minorHAnsi"/>
-                <w:b/>
-                <w:lang w:val="es-MX"/>
-              </w:rPr>
-              <w:t xml:space="preserve">Funcionalidad 6. </w:t>
+              <w:t xml:space="preserve">. </w:t>
             </w:r>
             <w:r>
               <w:rPr>
@@ -5915,51 +5923,7 @@
                 <w:szCs w:val="24"/>
                 <w:lang w:val="es-MX"/>
               </w:rPr>
-              <w:t xml:space="preserve">Persona </w:t>
-            </w:r>
-            <w:r>
-              <w:rPr>
-                <w:rFonts w:asciiTheme="minorHAnsi" w:hAnsiTheme="minorHAnsi" w:cstheme="minorBidi"/>
-                <w:b/>
-                <w:bCs/>
-                <w:sz w:val="24"/>
-                <w:szCs w:val="24"/>
-                <w:lang w:val="es-MX"/>
-              </w:rPr>
-              <w:t>1</w:t>
-            </w:r>
-            <w:r>
-              <w:rPr>
-                <w:rFonts w:asciiTheme="minorHAnsi" w:hAnsiTheme="minorHAnsi" w:cstheme="minorBidi"/>
-                <w:b/>
-                <w:bCs/>
-                <w:sz w:val="24"/>
-                <w:szCs w:val="24"/>
-                <w:lang w:val="es-MX"/>
-              </w:rPr>
-              <w:t>. Se encuentra en la carpeta “personas”. Es un PDF con el nombre de “</w:t>
-            </w:r>
-            <w:r>
-              <w:rPr>
-                <w:rFonts w:asciiTheme="minorHAnsi" w:hAnsiTheme="minorHAnsi" w:cstheme="minorBidi"/>
-                <w:b/>
-                <w:bCs/>
-                <w:sz w:val="24"/>
-                <w:szCs w:val="24"/>
-                <w:lang w:val="es-MX"/>
-              </w:rPr>
-              <w:t>Jacobo</w:t>
-            </w:r>
-            <w:r>
-              <w:rPr>
-                <w:rFonts w:asciiTheme="minorHAnsi" w:hAnsiTheme="minorHAnsi" w:cstheme="minorBidi"/>
-                <w:b/>
-                <w:bCs/>
-                <w:sz w:val="24"/>
-                <w:szCs w:val="24"/>
-                <w:lang w:val="es-MX"/>
-              </w:rPr>
-              <w:t>”.</w:t>
+              <w:t>Persona 1. Se encuentra en la carpeta “personas”. Es un PDF con el nombre de “Jacobo”.</w:t>
             </w:r>
           </w:p>
           <w:p>
@@ -6058,7 +6022,14 @@
                 <w:rFonts w:asciiTheme="minorHAnsi" w:hAnsiTheme="minorHAnsi" w:cstheme="minorHAnsi"/>
                 <w:lang w:val="es-MX"/>
               </w:rPr>
-              <w:t>Jacobo descargó la aplicación BachesApp e introdujo sus datos de ciudadano que solicita la página del Ayuntamiento para realizar reportes.</w:t>
+              <w:t>Jacobo descargó la aplicación BachesApp</w:t>
+            </w:r>
+            <w:r>
+              <w:rPr>
+                <w:rFonts w:asciiTheme="minorHAnsi" w:hAnsiTheme="minorHAnsi" w:cstheme="minorHAnsi"/>
+                <w:lang w:val="es-MX"/>
+              </w:rPr>
+              <w:t>.</w:t>
             </w:r>
           </w:p>
           <w:p>
@@ -6079,7 +6050,35 @@
                 <w:rFonts w:asciiTheme="minorHAnsi" w:hAnsiTheme="minorHAnsi" w:cstheme="minorHAnsi"/>
                 <w:lang w:val="es-MX"/>
               </w:rPr>
-              <w:t>Antes de salir, Jacobo también instaló el hardware de la aplicación en su vehículo para que permita detectar los baches.</w:t>
+              <w:t>Jacobo abre la aplicación y sale la pantalla de inicio. C</w:t>
+            </w:r>
+            <w:r>
+              <w:rPr>
+                <w:rFonts w:asciiTheme="minorHAnsi" w:hAnsiTheme="minorHAnsi" w:cstheme="minorHAnsi"/>
+                <w:lang w:val="es-MX"/>
+              </w:rPr>
+              <w:t>o</w:t>
+            </w:r>
+            <w:r>
+              <w:rPr>
+                <w:rFonts w:asciiTheme="minorHAnsi" w:hAnsiTheme="minorHAnsi" w:cstheme="minorHAnsi"/>
+                <w:lang w:val="es-MX"/>
+              </w:rPr>
+              <w:t xml:space="preserve">mo es la primera vez </w:t>
+            </w:r>
+            <w:r>
+              <w:rPr>
+                <w:rFonts w:asciiTheme="minorHAnsi" w:hAnsiTheme="minorHAnsi" w:cstheme="minorHAnsi"/>
+                <w:lang w:val="es-MX"/>
+              </w:rPr>
+              <w:t>que inicia la aplicación,</w:t>
+            </w:r>
+            <w:r>
+              <w:rPr>
+                <w:rFonts w:asciiTheme="minorHAnsi" w:hAnsiTheme="minorHAnsi" w:cstheme="minorHAnsi"/>
+                <w:lang w:val="es-MX"/>
+              </w:rPr>
+              <w:t xml:space="preserve"> introdujo sus datos de ciudadano que solicita la página del Ayuntamiento para realizar reportes.</w:t>
             </w:r>
           </w:p>
           <w:p>
@@ -6100,7 +6099,7 @@
                 <w:rFonts w:asciiTheme="minorHAnsi" w:hAnsiTheme="minorHAnsi" w:cstheme="minorHAnsi"/>
                 <w:lang w:val="es-MX"/>
               </w:rPr>
-              <w:t>Previo a la conducción, Jacobo abre BachesApp y la aplicación le responde con un mensaje de voz solicitando que espere unos momentos mientras carga el mapa de la ciudad.</w:t>
+              <w:t>Antes de salir, Jacobo también instaló el hardware de la aplicación en su vehículo para que permita detectar los baches.</w:t>
             </w:r>
           </w:p>
           <w:p>
@@ -6121,8 +6120,14 @@
                 <w:rFonts w:asciiTheme="minorHAnsi" w:hAnsiTheme="minorHAnsi" w:cstheme="minorHAnsi"/>
                 <w:lang w:val="es-MX"/>
               </w:rPr>
-              <w:lastRenderedPageBreak/>
-              <w:t>Tras haber hecho la carga inicial, Jacobo puede ver un mapa de las calles cercanas a su ubicación y observa colores de las calles que varían según la gravedad y cantidad de los baches que podría llegar a encontrar.</w:t>
+              <w:t>Tras haber hecho la carga inicial,</w:t>
+            </w:r>
+            <w:r>
+              <w:rPr>
+                <w:rFonts w:asciiTheme="minorHAnsi" w:hAnsiTheme="minorHAnsi" w:cstheme="minorHAnsi"/>
+                <w:lang w:val="es-MX"/>
+              </w:rPr>
+              <w:t xml:space="preserve"> Jacobo puede ver los baches reportados en el mapa.</w:t>
             </w:r>
           </w:p>
           <w:p>
@@ -6143,7 +6148,22 @@
                 <w:rFonts w:asciiTheme="minorHAnsi" w:hAnsiTheme="minorHAnsi" w:cstheme="minorHAnsi"/>
                 <w:lang w:val="es-MX"/>
               </w:rPr>
-              <w:t>Jacobo entonces comienza su ruta y cae en uno de los baches. Con ayuda del hardware que instaló, BachesApp reconoce el bache y le pregunta a Jacobo por mensaje de voz si desea iniciar un reporte.</w:t>
+              <w:lastRenderedPageBreak/>
+              <w:t>Jacobo entonces comienza su ruta</w:t>
+            </w:r>
+            <w:r>
+              <w:rPr>
+                <w:rFonts w:asciiTheme="minorHAnsi" w:hAnsiTheme="minorHAnsi" w:cstheme="minorHAnsi"/>
+                <w:lang w:val="es-MX"/>
+              </w:rPr>
+              <w:t xml:space="preserve"> (se activa el modo conductor)</w:t>
+            </w:r>
+            <w:r>
+              <w:rPr>
+                <w:rFonts w:asciiTheme="minorHAnsi" w:hAnsiTheme="minorHAnsi" w:cstheme="minorHAnsi"/>
+                <w:lang w:val="es-MX"/>
+              </w:rPr>
+              <w:t xml:space="preserve"> y cae en uno de los baches. Con ayuda del hardware que instaló, BachesApp reconoce el bache y le pregunta a Jacobo por mensaje de voz si desea iniciar un reporte.</w:t>
             </w:r>
           </w:p>
           <w:p>
@@ -6186,6 +6206,27 @@
                 <w:lang w:val="es-MX"/>
               </w:rPr>
               <w:t>Una vez hecho el procedimiento por BachesApp, le informa a Jacobo que su reporte ha sido enviado de manera exitosa.</w:t>
+            </w:r>
+          </w:p>
+          <w:p>
+            <w:pPr>
+              <w:pStyle w:val="Prrafodelista"/>
+              <w:numPr>
+                <w:ilvl w:val="0"/>
+                <w:numId w:val="21"/>
+              </w:numPr>
+              <w:spacing w:line="276" w:lineRule="auto"/>
+              <w:rPr>
+                <w:rFonts w:asciiTheme="minorHAnsi" w:hAnsiTheme="minorHAnsi" w:cstheme="minorHAnsi"/>
+                <w:lang w:val="es-MX"/>
+              </w:rPr>
+            </w:pPr>
+            <w:r>
+              <w:rPr>
+                <w:rFonts w:asciiTheme="minorHAnsi" w:hAnsiTheme="minorHAnsi" w:cstheme="minorHAnsi"/>
+                <w:lang w:val="es-MX"/>
+              </w:rPr>
+              <w:t>Jacobo puede ver un mapa de las calles cercanas a su ubicación y observa colores de las calles que varían según la gravedad y cantidad de los baches que podría llegar a encontrar.</w:t>
             </w:r>
           </w:p>
           <w:p>
@@ -6963,7 +7004,7 @@
 </file>
 
 <file path=word/endnotes.xml><?xml version="1.0" encoding="utf-8"?>
-<w:endnotes xmlns:wpc="http://schemas.microsoft.com/office/word/2010/wordprocessingCanvas" xmlns:cx="http://schemas.microsoft.com/office/drawing/2014/chartex" xmlns:cx1="http://schemas.microsoft.com/office/drawing/2015/9/8/chartex" xmlns:cx2="http://schemas.microsoft.com/office/drawing/2015/10/21/chartex" xmlns:cx3="http://schemas.microsoft.com/office/drawing/2016/5/9/chartex" xmlns:cx4="http://schemas.microsoft.com/office/drawing/2016/5/10/chartex" xmlns:cx5="http://schemas.microsoft.com/office/drawing/2016/5/11/chartex" xmlns:cx6="http://schemas.microsoft.com/office/drawing/2016/5/12/chartex" xmlns:cx7="http://schemas.microsoft.com/office/drawing/2016/5/13/chartex" xmlns:cx8="http://schemas.microsoft.com/office/drawing/2016/5/14/chartex" xmlns:mc="http://schemas.openxmlformats.org/markup-compatibility/2006" xmlns:aink="http://schemas.microsoft.com/office/drawing/2016/ink" xmlns:am3d="http://schemas.microsoft.com/office/drawing/2017/model3d" xmlns:o="urn:schemas-microsoft-com:office:office" xmlns:oel="http://schemas.microsoft.com/office/2019/extlst" xmlns:r="http://schemas.openxmlformats.org/officeDocument/2006/relationships" xmlns:m="http://schemas.openxmlformats.org/officeDocument/2006/math" xmlns:v="urn:schemas-microsoft-com:vml" xmlns:wp14="http://schemas.microsoft.com/office/word/2010/wordprocessingDrawing" xmlns:wp="http://schemas.openxmlformats.org/drawingml/2006/wordprocessingDrawing" xmlns:w10="urn:schemas-microsoft-com:office:word" xmlns:w="http://schemas.openxmlformats.org/wordprocessingml/2006/main" xmlns:w14="http://schemas.microsoft.com/office/word/2010/wordml" xmlns:w15="http://schemas.microsoft.com/office/word/2012/wordml" xmlns:w16cex="http://schemas.microsoft.com/office/word/2018/wordml/cex" xmlns:w16cid="http://schemas.microsoft.com/office/word/2016/wordml/cid" xmlns:w16="http://schemas.microsoft.com/office/word/2018/wordml" xmlns:w16sdtdh="http://schemas.microsoft.com/office/word/2020/wordml/sdtdatahash" xmlns:w16se="http://schemas.microsoft.com/office/word/2015/wordml/symex" xmlns:wpg="http://schemas.microsoft.com/office/word/2010/wordprocessingGroup" xmlns:wpi="http://schemas.microsoft.com/office/word/2010/wordprocessingInk" xmlns:wne="http://schemas.microsoft.com/office/word/2006/wordml" xmlns:wps="http://schemas.microsoft.com/office/word/2010/wordprocessingShape" mc:Ignorable="w14 w15 w16se w16cid w16 w16cex w16sdtdh wp14">
+<w:endnotes xmlns:wpc="http://schemas.microsoft.com/office/word/2010/wordprocessingCanvas" xmlns:cx="http://schemas.microsoft.com/office/drawing/2014/chartex" xmlns:cx1="http://schemas.microsoft.com/office/drawing/2015/9/8/chartex" xmlns:cx2="http://schemas.microsoft.com/office/drawing/2015/10/21/chartex" xmlns:cx3="http://schemas.microsoft.com/office/drawing/2016/5/9/chartex" xmlns:cx4="http://schemas.microsoft.com/office/drawing/2016/5/10/chartex" xmlns:cx5="http://schemas.microsoft.com/office/drawing/2016/5/11/chartex" xmlns:cx6="http://schemas.microsoft.com/office/drawing/2016/5/12/chartex" xmlns:cx7="http://schemas.microsoft.com/office/drawing/2016/5/13/chartex" xmlns:cx8="http://schemas.microsoft.com/office/drawing/2016/5/14/chartex" xmlns:mc="http://schemas.openxmlformats.org/markup-compatibility/2006" xmlns:aink="http://schemas.microsoft.com/office/drawing/2016/ink" xmlns:am3d="http://schemas.microsoft.com/office/drawing/2017/model3d" xmlns:o="urn:schemas-microsoft-com:office:office" xmlns:oel="http://schemas.microsoft.com/office/2019/extlst" xmlns:r="http://schemas.openxmlformats.org/officeDocument/2006/relationships" xmlns:m="http://schemas.openxmlformats.org/officeDocument/2006/math" xmlns:v="urn:schemas-microsoft-com:vml" xmlns:wp14="http://schemas.microsoft.com/office/word/2010/wordprocessingDrawing" xmlns:wp="http://schemas.openxmlformats.org/drawingml/2006/wordprocessingDrawing" xmlns:w10="urn:schemas-microsoft-com:office:word" xmlns:w="http://schemas.openxmlformats.org/wordprocessingml/2006/main" xmlns:w14="http://schemas.microsoft.com/office/word/2010/wordml" xmlns:w15="http://schemas.microsoft.com/office/word/2012/wordml" xmlns:w16cex="http://schemas.microsoft.com/office/word/2018/wordml/cex" xmlns:w16cid="http://schemas.microsoft.com/office/word/2016/wordml/cid" xmlns:w16="http://schemas.microsoft.com/office/word/2018/wordml" xmlns:w16du="http://schemas.microsoft.com/office/word/2023/wordml/word16du" xmlns:w16sdtdh="http://schemas.microsoft.com/office/word/2020/wordml/sdtdatahash" xmlns:w16se="http://schemas.microsoft.com/office/word/2015/wordml/symex" xmlns:wpg="http://schemas.microsoft.com/office/word/2010/wordprocessingGroup" xmlns:wpi="http://schemas.microsoft.com/office/word/2010/wordprocessingInk" xmlns:wne="http://schemas.microsoft.com/office/word/2006/wordml" xmlns:wps="http://schemas.microsoft.com/office/word/2010/wordprocessingShape" mc:Ignorable="w14 w15 w16se w16cid w16 w16cex w16sdtdh wp14">
   <w:endnote w:type="separator" w:id="-1">
     <w:p>
       <w:pPr>
@@ -6995,7 +7036,7 @@
 </file>
 
 <file path=word/footer1.xml><?xml version="1.0" encoding="utf-8"?>
-<w:ftr xmlns:wpc="http://schemas.microsoft.com/office/word/2010/wordprocessingCanvas" xmlns:cx="http://schemas.microsoft.com/office/drawing/2014/chartex" xmlns:cx1="http://schemas.microsoft.com/office/drawing/2015/9/8/chartex" xmlns:cx2="http://schemas.microsoft.com/office/drawing/2015/10/21/chartex" xmlns:cx3="http://schemas.microsoft.com/office/drawing/2016/5/9/chartex" xmlns:cx4="http://schemas.microsoft.com/office/drawing/2016/5/10/chartex" xmlns:cx5="http://schemas.microsoft.com/office/drawing/2016/5/11/chartex" xmlns:cx6="http://schemas.microsoft.com/office/drawing/2016/5/12/chartex" xmlns:cx7="http://schemas.microsoft.com/office/drawing/2016/5/13/chartex" xmlns:cx8="http://schemas.microsoft.com/office/drawing/2016/5/14/chartex" xmlns:mc="http://schemas.openxmlformats.org/markup-compatibility/2006" xmlns:aink="http://schemas.microsoft.com/office/drawing/2016/ink" xmlns:am3d="http://schemas.microsoft.com/office/drawing/2017/model3d" xmlns:o="urn:schemas-microsoft-com:office:office" xmlns:oel="http://schemas.microsoft.com/office/2019/extlst" xmlns:r="http://schemas.openxmlformats.org/officeDocument/2006/relationships" xmlns:m="http://schemas.openxmlformats.org/officeDocument/2006/math" xmlns:v="urn:schemas-microsoft-com:vml" xmlns:wp14="http://schemas.microsoft.com/office/word/2010/wordprocessingDrawing" xmlns:wp="http://schemas.openxmlformats.org/drawingml/2006/wordprocessingDrawing" xmlns:w10="urn:schemas-microsoft-com:office:word" xmlns:w="http://schemas.openxmlformats.org/wordprocessingml/2006/main" xmlns:w14="http://schemas.microsoft.com/office/word/2010/wordml" xmlns:w15="http://schemas.microsoft.com/office/word/2012/wordml" xmlns:w16cex="http://schemas.microsoft.com/office/word/2018/wordml/cex" xmlns:w16cid="http://schemas.microsoft.com/office/word/2016/wordml/cid" xmlns:w16="http://schemas.microsoft.com/office/word/2018/wordml" xmlns:w16sdtdh="http://schemas.microsoft.com/office/word/2020/wordml/sdtdatahash" xmlns:w16se="http://schemas.microsoft.com/office/word/2015/wordml/symex" xmlns:wpg="http://schemas.microsoft.com/office/word/2010/wordprocessingGroup" xmlns:wpi="http://schemas.microsoft.com/office/word/2010/wordprocessingInk" xmlns:wne="http://schemas.microsoft.com/office/word/2006/wordml" xmlns:wps="http://schemas.microsoft.com/office/word/2010/wordprocessingShape" mc:Ignorable="w14 w15 w16se w16cid w16 w16cex w16sdtdh wp14">
+<w:ftr xmlns:wpc="http://schemas.microsoft.com/office/word/2010/wordprocessingCanvas" xmlns:cx="http://schemas.microsoft.com/office/drawing/2014/chartex" xmlns:cx1="http://schemas.microsoft.com/office/drawing/2015/9/8/chartex" xmlns:cx2="http://schemas.microsoft.com/office/drawing/2015/10/21/chartex" xmlns:cx3="http://schemas.microsoft.com/office/drawing/2016/5/9/chartex" xmlns:cx4="http://schemas.microsoft.com/office/drawing/2016/5/10/chartex" xmlns:cx5="http://schemas.microsoft.com/office/drawing/2016/5/11/chartex" xmlns:cx6="http://schemas.microsoft.com/office/drawing/2016/5/12/chartex" xmlns:cx7="http://schemas.microsoft.com/office/drawing/2016/5/13/chartex" xmlns:cx8="http://schemas.microsoft.com/office/drawing/2016/5/14/chartex" xmlns:mc="http://schemas.openxmlformats.org/markup-compatibility/2006" xmlns:aink="http://schemas.microsoft.com/office/drawing/2016/ink" xmlns:am3d="http://schemas.microsoft.com/office/drawing/2017/model3d" xmlns:o="urn:schemas-microsoft-com:office:office" xmlns:oel="http://schemas.microsoft.com/office/2019/extlst" xmlns:r="http://schemas.openxmlformats.org/officeDocument/2006/relationships" xmlns:m="http://schemas.openxmlformats.org/officeDocument/2006/math" xmlns:v="urn:schemas-microsoft-com:vml" xmlns:wp14="http://schemas.microsoft.com/office/word/2010/wordprocessingDrawing" xmlns:wp="http://schemas.openxmlformats.org/drawingml/2006/wordprocessingDrawing" xmlns:w10="urn:schemas-microsoft-com:office:word" xmlns:w="http://schemas.openxmlformats.org/wordprocessingml/2006/main" xmlns:w14="http://schemas.microsoft.com/office/word/2010/wordml" xmlns:w15="http://schemas.microsoft.com/office/word/2012/wordml" xmlns:w16cex="http://schemas.microsoft.com/office/word/2018/wordml/cex" xmlns:w16cid="http://schemas.microsoft.com/office/word/2016/wordml/cid" xmlns:w16="http://schemas.microsoft.com/office/word/2018/wordml" xmlns:w16du="http://schemas.microsoft.com/office/word/2023/wordml/word16du" xmlns:w16sdtdh="http://schemas.microsoft.com/office/word/2020/wordml/sdtdatahash" xmlns:w16se="http://schemas.microsoft.com/office/word/2015/wordml/symex" xmlns:wpg="http://schemas.microsoft.com/office/word/2010/wordprocessingGroup" xmlns:wpi="http://schemas.microsoft.com/office/word/2010/wordprocessingInk" xmlns:wne="http://schemas.microsoft.com/office/word/2006/wordml" xmlns:wps="http://schemas.microsoft.com/office/word/2010/wordprocessingShape" mc:Ignorable="w14 w15 w16se w16cid w16 w16cex w16sdtdh wp14">
   <w:p>
     <w:pPr>
       <w:pStyle w:val="Piedepgina"/>
@@ -7032,7 +7073,7 @@
 </file>
 
 <file path=word/footer2.xml><?xml version="1.0" encoding="utf-8"?>
-<w:ftr xmlns:wpc="http://schemas.microsoft.com/office/word/2010/wordprocessingCanvas" xmlns:cx="http://schemas.microsoft.com/office/drawing/2014/chartex" xmlns:cx1="http://schemas.microsoft.com/office/drawing/2015/9/8/chartex" xmlns:cx2="http://schemas.microsoft.com/office/drawing/2015/10/21/chartex" xmlns:cx3="http://schemas.microsoft.com/office/drawing/2016/5/9/chartex" xmlns:cx4="http://schemas.microsoft.com/office/drawing/2016/5/10/chartex" xmlns:cx5="http://schemas.microsoft.com/office/drawing/2016/5/11/chartex" xmlns:cx6="http://schemas.microsoft.com/office/drawing/2016/5/12/chartex" xmlns:cx7="http://schemas.microsoft.com/office/drawing/2016/5/13/chartex" xmlns:cx8="http://schemas.microsoft.com/office/drawing/2016/5/14/chartex" xmlns:mc="http://schemas.openxmlformats.org/markup-compatibility/2006" xmlns:aink="http://schemas.microsoft.com/office/drawing/2016/ink" xmlns:am3d="http://schemas.microsoft.com/office/drawing/2017/model3d" xmlns:o="urn:schemas-microsoft-com:office:office" xmlns:oel="http://schemas.microsoft.com/office/2019/extlst" xmlns:r="http://schemas.openxmlformats.org/officeDocument/2006/relationships" xmlns:m="http://schemas.openxmlformats.org/officeDocument/2006/math" xmlns:v="urn:schemas-microsoft-com:vml" xmlns:wp14="http://schemas.microsoft.com/office/word/2010/wordprocessingDrawing" xmlns:wp="http://schemas.openxmlformats.org/drawingml/2006/wordprocessingDrawing" xmlns:w10="urn:schemas-microsoft-com:office:word" xmlns:w="http://schemas.openxmlformats.org/wordprocessingml/2006/main" xmlns:w14="http://schemas.microsoft.com/office/word/2010/wordml" xmlns:w15="http://schemas.microsoft.com/office/word/2012/wordml" xmlns:w16cex="http://schemas.microsoft.com/office/word/2018/wordml/cex" xmlns:w16cid="http://schemas.microsoft.com/office/word/2016/wordml/cid" xmlns:w16="http://schemas.microsoft.com/office/word/2018/wordml" xmlns:w16sdtdh="http://schemas.microsoft.com/office/word/2020/wordml/sdtdatahash" xmlns:w16se="http://schemas.microsoft.com/office/word/2015/wordml/symex" xmlns:wpg="http://schemas.microsoft.com/office/word/2010/wordprocessingGroup" xmlns:wpi="http://schemas.microsoft.com/office/word/2010/wordprocessingInk" xmlns:wne="http://schemas.microsoft.com/office/word/2006/wordml" xmlns:wps="http://schemas.microsoft.com/office/word/2010/wordprocessingShape" mc:Ignorable="w14 w15 w16se w16cid w16 w16cex w16sdtdh wp14">
+<w:ftr xmlns:wpc="http://schemas.microsoft.com/office/word/2010/wordprocessingCanvas" xmlns:cx="http://schemas.microsoft.com/office/drawing/2014/chartex" xmlns:cx1="http://schemas.microsoft.com/office/drawing/2015/9/8/chartex" xmlns:cx2="http://schemas.microsoft.com/office/drawing/2015/10/21/chartex" xmlns:cx3="http://schemas.microsoft.com/office/drawing/2016/5/9/chartex" xmlns:cx4="http://schemas.microsoft.com/office/drawing/2016/5/10/chartex" xmlns:cx5="http://schemas.microsoft.com/office/drawing/2016/5/11/chartex" xmlns:cx6="http://schemas.microsoft.com/office/drawing/2016/5/12/chartex" xmlns:cx7="http://schemas.microsoft.com/office/drawing/2016/5/13/chartex" xmlns:cx8="http://schemas.microsoft.com/office/drawing/2016/5/14/chartex" xmlns:mc="http://schemas.openxmlformats.org/markup-compatibility/2006" xmlns:aink="http://schemas.microsoft.com/office/drawing/2016/ink" xmlns:am3d="http://schemas.microsoft.com/office/drawing/2017/model3d" xmlns:o="urn:schemas-microsoft-com:office:office" xmlns:oel="http://schemas.microsoft.com/office/2019/extlst" xmlns:r="http://schemas.openxmlformats.org/officeDocument/2006/relationships" xmlns:m="http://schemas.openxmlformats.org/officeDocument/2006/math" xmlns:v="urn:schemas-microsoft-com:vml" xmlns:wp14="http://schemas.microsoft.com/office/word/2010/wordprocessingDrawing" xmlns:wp="http://schemas.openxmlformats.org/drawingml/2006/wordprocessingDrawing" xmlns:w10="urn:schemas-microsoft-com:office:word" xmlns:w="http://schemas.openxmlformats.org/wordprocessingml/2006/main" xmlns:w14="http://schemas.microsoft.com/office/word/2010/wordml" xmlns:w15="http://schemas.microsoft.com/office/word/2012/wordml" xmlns:w16cex="http://schemas.microsoft.com/office/word/2018/wordml/cex" xmlns:w16cid="http://schemas.microsoft.com/office/word/2016/wordml/cid" xmlns:w16="http://schemas.microsoft.com/office/word/2018/wordml" xmlns:w16du="http://schemas.microsoft.com/office/word/2023/wordml/word16du" xmlns:w16sdtdh="http://schemas.microsoft.com/office/word/2020/wordml/sdtdatahash" xmlns:w16se="http://schemas.microsoft.com/office/word/2015/wordml/symex" xmlns:wpg="http://schemas.microsoft.com/office/word/2010/wordprocessingGroup" xmlns:wpi="http://schemas.microsoft.com/office/word/2010/wordprocessingInk" xmlns:wne="http://schemas.microsoft.com/office/word/2006/wordml" xmlns:wps="http://schemas.microsoft.com/office/word/2010/wordprocessingShape" mc:Ignorable="w14 w15 w16se w16cid w16 w16cex w16sdtdh wp14">
   <w:sdt>
     <w:sdtPr>
       <w:id w:val="635070601"/>
@@ -7041,7 +7082,6 @@
         <w:docPartUnique/>
       </w:docPartObj>
     </w:sdtPr>
-    <w:sdtEndPr/>
     <w:sdtContent>
       <w:p>
         <w:pPr>
@@ -7079,7 +7119,7 @@
 </file>
 
 <file path=word/footnotes.xml><?xml version="1.0" encoding="utf-8"?>
-<w:footnotes xmlns:wpc="http://schemas.microsoft.com/office/word/2010/wordprocessingCanvas" xmlns:cx="http://schemas.microsoft.com/office/drawing/2014/chartex" xmlns:cx1="http://schemas.microsoft.com/office/drawing/2015/9/8/chartex" xmlns:cx2="http://schemas.microsoft.com/office/drawing/2015/10/21/chartex" xmlns:cx3="http://schemas.microsoft.com/office/drawing/2016/5/9/chartex" xmlns:cx4="http://schemas.microsoft.com/office/drawing/2016/5/10/chartex" xmlns:cx5="http://schemas.microsoft.com/office/drawing/2016/5/11/chartex" xmlns:cx6="http://schemas.microsoft.com/office/drawing/2016/5/12/chartex" xmlns:cx7="http://schemas.microsoft.com/office/drawing/2016/5/13/chartex" xmlns:cx8="http://schemas.microsoft.com/office/drawing/2016/5/14/chartex" xmlns:mc="http://schemas.openxmlformats.org/markup-compatibility/2006" xmlns:aink="http://schemas.microsoft.com/office/drawing/2016/ink" xmlns:am3d="http://schemas.microsoft.com/office/drawing/2017/model3d" xmlns:o="urn:schemas-microsoft-com:office:office" xmlns:oel="http://schemas.microsoft.com/office/2019/extlst" xmlns:r="http://schemas.openxmlformats.org/officeDocument/2006/relationships" xmlns:m="http://schemas.openxmlformats.org/officeDocument/2006/math" xmlns:v="urn:schemas-microsoft-com:vml" xmlns:wp14="http://schemas.microsoft.com/office/word/2010/wordprocessingDrawing" xmlns:wp="http://schemas.openxmlformats.org/drawingml/2006/wordprocessingDrawing" xmlns:w10="urn:schemas-microsoft-com:office:word" xmlns:w="http://schemas.openxmlformats.org/wordprocessingml/2006/main" xmlns:w14="http://schemas.microsoft.com/office/word/2010/wordml" xmlns:w15="http://schemas.microsoft.com/office/word/2012/wordml" xmlns:w16cex="http://schemas.microsoft.com/office/word/2018/wordml/cex" xmlns:w16cid="http://schemas.microsoft.com/office/word/2016/wordml/cid" xmlns:w16="http://schemas.microsoft.com/office/word/2018/wordml" xmlns:w16sdtdh="http://schemas.microsoft.com/office/word/2020/wordml/sdtdatahash" xmlns:w16se="http://schemas.microsoft.com/office/word/2015/wordml/symex" xmlns:wpg="http://schemas.microsoft.com/office/word/2010/wordprocessingGroup" xmlns:wpi="http://schemas.microsoft.com/office/word/2010/wordprocessingInk" xmlns:wne="http://schemas.microsoft.com/office/word/2006/wordml" xmlns:wps="http://schemas.microsoft.com/office/word/2010/wordprocessingShape" mc:Ignorable="w14 w15 w16se w16cid w16 w16cex w16sdtdh wp14">
+<w:footnotes xmlns:wpc="http://schemas.microsoft.com/office/word/2010/wordprocessingCanvas" xmlns:cx="http://schemas.microsoft.com/office/drawing/2014/chartex" xmlns:cx1="http://schemas.microsoft.com/office/drawing/2015/9/8/chartex" xmlns:cx2="http://schemas.microsoft.com/office/drawing/2015/10/21/chartex" xmlns:cx3="http://schemas.microsoft.com/office/drawing/2016/5/9/chartex" xmlns:cx4="http://schemas.microsoft.com/office/drawing/2016/5/10/chartex" xmlns:cx5="http://schemas.microsoft.com/office/drawing/2016/5/11/chartex" xmlns:cx6="http://schemas.microsoft.com/office/drawing/2016/5/12/chartex" xmlns:cx7="http://schemas.microsoft.com/office/drawing/2016/5/13/chartex" xmlns:cx8="http://schemas.microsoft.com/office/drawing/2016/5/14/chartex" xmlns:mc="http://schemas.openxmlformats.org/markup-compatibility/2006" xmlns:aink="http://schemas.microsoft.com/office/drawing/2016/ink" xmlns:am3d="http://schemas.microsoft.com/office/drawing/2017/model3d" xmlns:o="urn:schemas-microsoft-com:office:office" xmlns:oel="http://schemas.microsoft.com/office/2019/extlst" xmlns:r="http://schemas.openxmlformats.org/officeDocument/2006/relationships" xmlns:m="http://schemas.openxmlformats.org/officeDocument/2006/math" xmlns:v="urn:schemas-microsoft-com:vml" xmlns:wp14="http://schemas.microsoft.com/office/word/2010/wordprocessingDrawing" xmlns:wp="http://schemas.openxmlformats.org/drawingml/2006/wordprocessingDrawing" xmlns:w10="urn:schemas-microsoft-com:office:word" xmlns:w="http://schemas.openxmlformats.org/wordprocessingml/2006/main" xmlns:w14="http://schemas.microsoft.com/office/word/2010/wordml" xmlns:w15="http://schemas.microsoft.com/office/word/2012/wordml" xmlns:w16cex="http://schemas.microsoft.com/office/word/2018/wordml/cex" xmlns:w16cid="http://schemas.microsoft.com/office/word/2016/wordml/cid" xmlns:w16="http://schemas.microsoft.com/office/word/2018/wordml" xmlns:w16du="http://schemas.microsoft.com/office/word/2023/wordml/word16du" xmlns:w16sdtdh="http://schemas.microsoft.com/office/word/2020/wordml/sdtdatahash" xmlns:w16se="http://schemas.microsoft.com/office/word/2015/wordml/symex" xmlns:wpg="http://schemas.microsoft.com/office/word/2010/wordprocessingGroup" xmlns:wpi="http://schemas.microsoft.com/office/word/2010/wordprocessingInk" xmlns:wne="http://schemas.microsoft.com/office/word/2006/wordml" xmlns:wps="http://schemas.microsoft.com/office/word/2010/wordprocessingShape" mc:Ignorable="w14 w15 w16se w16cid w16 w16cex w16sdtdh wp14">
   <w:footnote w:type="separator" w:id="-1">
     <w:p>
       <w:pPr>
@@ -7111,7 +7151,7 @@
 </file>
 
 <file path=word/header1.xml><?xml version="1.0" encoding="utf-8"?>
-<w:hdr xmlns:wpc="http://schemas.microsoft.com/office/word/2010/wordprocessingCanvas" xmlns:cx="http://schemas.microsoft.com/office/drawing/2014/chartex" xmlns:cx1="http://schemas.microsoft.com/office/drawing/2015/9/8/chartex" xmlns:cx2="http://schemas.microsoft.com/office/drawing/2015/10/21/chartex" xmlns:cx3="http://schemas.microsoft.com/office/drawing/2016/5/9/chartex" xmlns:cx4="http://schemas.microsoft.com/office/drawing/2016/5/10/chartex" xmlns:cx5="http://schemas.microsoft.com/office/drawing/2016/5/11/chartex" xmlns:cx6="http://schemas.microsoft.com/office/drawing/2016/5/12/chartex" xmlns:cx7="http://schemas.microsoft.com/office/drawing/2016/5/13/chartex" xmlns:cx8="http://schemas.microsoft.com/office/drawing/2016/5/14/chartex" xmlns:mc="http://schemas.openxmlformats.org/markup-compatibility/2006" xmlns:aink="http://schemas.microsoft.com/office/drawing/2016/ink" xmlns:am3d="http://schemas.microsoft.com/office/drawing/2017/model3d" xmlns:o="urn:schemas-microsoft-com:office:office" xmlns:oel="http://schemas.microsoft.com/office/2019/extlst" xmlns:r="http://schemas.openxmlformats.org/officeDocument/2006/relationships" xmlns:m="http://schemas.openxmlformats.org/officeDocument/2006/math" xmlns:v="urn:schemas-microsoft-com:vml" xmlns:wp14="http://schemas.microsoft.com/office/word/2010/wordprocessingDrawing" xmlns:wp="http://schemas.openxmlformats.org/drawingml/2006/wordprocessingDrawing" xmlns:w10="urn:schemas-microsoft-com:office:word" xmlns:w="http://schemas.openxmlformats.org/wordprocessingml/2006/main" xmlns:w14="http://schemas.microsoft.com/office/word/2010/wordml" xmlns:w15="http://schemas.microsoft.com/office/word/2012/wordml" xmlns:w16cex="http://schemas.microsoft.com/office/word/2018/wordml/cex" xmlns:w16cid="http://schemas.microsoft.com/office/word/2016/wordml/cid" xmlns:w16="http://schemas.microsoft.com/office/word/2018/wordml" xmlns:w16sdtdh="http://schemas.microsoft.com/office/word/2020/wordml/sdtdatahash" xmlns:w16se="http://schemas.microsoft.com/office/word/2015/wordml/symex" xmlns:wpg="http://schemas.microsoft.com/office/word/2010/wordprocessingGroup" xmlns:wpi="http://schemas.microsoft.com/office/word/2010/wordprocessingInk" xmlns:wne="http://schemas.microsoft.com/office/word/2006/wordml" xmlns:wps="http://schemas.microsoft.com/office/word/2010/wordprocessingShape" mc:Ignorable="w14 w15 w16se w16cid w16 w16cex w16sdtdh wp14">
+<w:hdr xmlns:wpc="http://schemas.microsoft.com/office/word/2010/wordprocessingCanvas" xmlns:cx="http://schemas.microsoft.com/office/drawing/2014/chartex" xmlns:cx1="http://schemas.microsoft.com/office/drawing/2015/9/8/chartex" xmlns:cx2="http://schemas.microsoft.com/office/drawing/2015/10/21/chartex" xmlns:cx3="http://schemas.microsoft.com/office/drawing/2016/5/9/chartex" xmlns:cx4="http://schemas.microsoft.com/office/drawing/2016/5/10/chartex" xmlns:cx5="http://schemas.microsoft.com/office/drawing/2016/5/11/chartex" xmlns:cx6="http://schemas.microsoft.com/office/drawing/2016/5/12/chartex" xmlns:cx7="http://schemas.microsoft.com/office/drawing/2016/5/13/chartex" xmlns:cx8="http://schemas.microsoft.com/office/drawing/2016/5/14/chartex" xmlns:mc="http://schemas.openxmlformats.org/markup-compatibility/2006" xmlns:aink="http://schemas.microsoft.com/office/drawing/2016/ink" xmlns:am3d="http://schemas.microsoft.com/office/drawing/2017/model3d" xmlns:o="urn:schemas-microsoft-com:office:office" xmlns:oel="http://schemas.microsoft.com/office/2019/extlst" xmlns:r="http://schemas.openxmlformats.org/officeDocument/2006/relationships" xmlns:m="http://schemas.openxmlformats.org/officeDocument/2006/math" xmlns:v="urn:schemas-microsoft-com:vml" xmlns:wp14="http://schemas.microsoft.com/office/word/2010/wordprocessingDrawing" xmlns:wp="http://schemas.openxmlformats.org/drawingml/2006/wordprocessingDrawing" xmlns:w10="urn:schemas-microsoft-com:office:word" xmlns:w="http://schemas.openxmlformats.org/wordprocessingml/2006/main" xmlns:w14="http://schemas.microsoft.com/office/word/2010/wordml" xmlns:w15="http://schemas.microsoft.com/office/word/2012/wordml" xmlns:w16cex="http://schemas.microsoft.com/office/word/2018/wordml/cex" xmlns:w16cid="http://schemas.microsoft.com/office/word/2016/wordml/cid" xmlns:w16="http://schemas.microsoft.com/office/word/2018/wordml" xmlns:w16du="http://schemas.microsoft.com/office/word/2023/wordml/word16du" xmlns:w16sdtdh="http://schemas.microsoft.com/office/word/2020/wordml/sdtdatahash" xmlns:w16se="http://schemas.microsoft.com/office/word/2015/wordml/symex" xmlns:wpg="http://schemas.microsoft.com/office/word/2010/wordprocessingGroup" xmlns:wpi="http://schemas.microsoft.com/office/word/2010/wordprocessingInk" xmlns:wne="http://schemas.microsoft.com/office/word/2006/wordml" xmlns:wps="http://schemas.microsoft.com/office/word/2010/wordprocessingShape" mc:Ignorable="w14 w15 w16se w16cid w16 w16cex w16sdtdh wp14">
   <w:p>
     <w:pPr>
       <w:pStyle w:val="Encabezado"/>
@@ -7879,7 +7919,7 @@
 </file>
 
 <file path=word/numbering.xml><?xml version="1.0" encoding="utf-8"?>
-<w:numbering xmlns:wpc="http://schemas.microsoft.com/office/word/2010/wordprocessingCanvas" xmlns:cx="http://schemas.microsoft.com/office/drawing/2014/chartex" xmlns:cx1="http://schemas.microsoft.com/office/drawing/2015/9/8/chartex" xmlns:cx2="http://schemas.microsoft.com/office/drawing/2015/10/21/chartex" xmlns:cx3="http://schemas.microsoft.com/office/drawing/2016/5/9/chartex" xmlns:cx4="http://schemas.microsoft.com/office/drawing/2016/5/10/chartex" xmlns:cx5="http://schemas.microsoft.com/office/drawing/2016/5/11/chartex" xmlns:cx6="http://schemas.microsoft.com/office/drawing/2016/5/12/chartex" xmlns:cx7="http://schemas.microsoft.com/office/drawing/2016/5/13/chartex" xmlns:cx8="http://schemas.microsoft.com/office/drawing/2016/5/14/chartex" xmlns:mc="http://schemas.openxmlformats.org/markup-compatibility/2006" xmlns:aink="http://schemas.microsoft.com/office/drawing/2016/ink" xmlns:am3d="http://schemas.microsoft.com/office/drawing/2017/model3d" xmlns:o="urn:schemas-microsoft-com:office:office" xmlns:oel="http://schemas.microsoft.com/office/2019/extlst" xmlns:r="http://schemas.openxmlformats.org/officeDocument/2006/relationships" xmlns:m="http://schemas.openxmlformats.org/officeDocument/2006/math" xmlns:v="urn:schemas-microsoft-com:vml" xmlns:wp14="http://schemas.microsoft.com/office/word/2010/wordprocessingDrawing" xmlns:wp="http://schemas.openxmlformats.org/drawingml/2006/wordprocessingDrawing" xmlns:w10="urn:schemas-microsoft-com:office:word" xmlns:w="http://schemas.openxmlformats.org/wordprocessingml/2006/main" xmlns:w14="http://schemas.microsoft.com/office/word/2010/wordml" xmlns:w15="http://schemas.microsoft.com/office/word/2012/wordml" xmlns:w16cex="http://schemas.microsoft.com/office/word/2018/wordml/cex" xmlns:w16cid="http://schemas.microsoft.com/office/word/2016/wordml/cid" xmlns:w16="http://schemas.microsoft.com/office/word/2018/wordml" xmlns:w16sdtdh="http://schemas.microsoft.com/office/word/2020/wordml/sdtdatahash" xmlns:w16se="http://schemas.microsoft.com/office/word/2015/wordml/symex" xmlns:wpg="http://schemas.microsoft.com/office/word/2010/wordprocessingGroup" xmlns:wpi="http://schemas.microsoft.com/office/word/2010/wordprocessingInk" xmlns:wne="http://schemas.microsoft.com/office/word/2006/wordml" xmlns:wps="http://schemas.microsoft.com/office/word/2010/wordprocessingShape" mc:Ignorable="w14 w15 w16se w16cid w16 w16cex w16sdtdh wp14">
+<w:numbering xmlns:wpc="http://schemas.microsoft.com/office/word/2010/wordprocessingCanvas" xmlns:cx="http://schemas.microsoft.com/office/drawing/2014/chartex" xmlns:cx1="http://schemas.microsoft.com/office/drawing/2015/9/8/chartex" xmlns:cx2="http://schemas.microsoft.com/office/drawing/2015/10/21/chartex" xmlns:cx3="http://schemas.microsoft.com/office/drawing/2016/5/9/chartex" xmlns:cx4="http://schemas.microsoft.com/office/drawing/2016/5/10/chartex" xmlns:cx5="http://schemas.microsoft.com/office/drawing/2016/5/11/chartex" xmlns:cx6="http://schemas.microsoft.com/office/drawing/2016/5/12/chartex" xmlns:cx7="http://schemas.microsoft.com/office/drawing/2016/5/13/chartex" xmlns:cx8="http://schemas.microsoft.com/office/drawing/2016/5/14/chartex" xmlns:mc="http://schemas.openxmlformats.org/markup-compatibility/2006" xmlns:aink="http://schemas.microsoft.com/office/drawing/2016/ink" xmlns:am3d="http://schemas.microsoft.com/office/drawing/2017/model3d" xmlns:o="urn:schemas-microsoft-com:office:office" xmlns:oel="http://schemas.microsoft.com/office/2019/extlst" xmlns:r="http://schemas.openxmlformats.org/officeDocument/2006/relationships" xmlns:m="http://schemas.openxmlformats.org/officeDocument/2006/math" xmlns:v="urn:schemas-microsoft-com:vml" xmlns:wp14="http://schemas.microsoft.com/office/word/2010/wordprocessingDrawing" xmlns:wp="http://schemas.openxmlformats.org/drawingml/2006/wordprocessingDrawing" xmlns:w10="urn:schemas-microsoft-com:office:word" xmlns:w="http://schemas.openxmlformats.org/wordprocessingml/2006/main" xmlns:w14="http://schemas.microsoft.com/office/word/2010/wordml" xmlns:w15="http://schemas.microsoft.com/office/word/2012/wordml" xmlns:w16cex="http://schemas.microsoft.com/office/word/2018/wordml/cex" xmlns:w16cid="http://schemas.microsoft.com/office/word/2016/wordml/cid" xmlns:w16="http://schemas.microsoft.com/office/word/2018/wordml" xmlns:w16du="http://schemas.microsoft.com/office/word/2023/wordml/word16du" xmlns:w16sdtdh="http://schemas.microsoft.com/office/word/2020/wordml/sdtdatahash" xmlns:w16se="http://schemas.microsoft.com/office/word/2015/wordml/symex" xmlns:wpg="http://schemas.microsoft.com/office/word/2010/wordprocessingGroup" xmlns:wpi="http://schemas.microsoft.com/office/word/2010/wordprocessingInk" xmlns:wne="http://schemas.microsoft.com/office/word/2006/wordml" xmlns:wps="http://schemas.microsoft.com/office/word/2010/wordprocessingShape" mc:Ignorable="w14 w15 w16se w16cid w16 w16cex w16sdtdh wp14">
   <w:abstractNum w:abstractNumId="0" w15:restartNumberingAfterBreak="0">
     <w:nsid w:val="FFFFFFFE"/>
     <w:multiLevelType w:val="singleLevel"/>
@@ -11180,14 +11220,6 @@
 </file>
 
 <file path=customXml/item1.xml><?xml version="1.0" encoding="utf-8"?>
-<p:properties xmlns:p="http://schemas.microsoft.com/office/2006/metadata/properties" xmlns:xsi="http://www.w3.org/2001/XMLSchema-instance" xmlns:pc="http://schemas.microsoft.com/office/infopath/2007/PartnerControls">
-  <documentManagement>
-    <_activity xmlns="e6bdb258-f669-4193-99c6-c5e49cf2f935" xsi:nil="true"/>
-  </documentManagement>
-</p:properties>
-</file>
-
-<file path=customXml/item2.xml><?xml version="1.0" encoding="utf-8"?>
 <?mso-contentType ?>
 <FormTemplates xmlns="http://schemas.microsoft.com/sharepoint/v3/contenttype/forms">
   <Display>DocumentLibraryForm</Display>
@@ -11196,7 +11228,7 @@
 </FormTemplates>
 </file>
 
-<file path=customXml/item3.xml><?xml version="1.0" encoding="utf-8"?>
+<file path=customXml/item2.xml><?xml version="1.0" encoding="utf-8"?>
 <ct:contentTypeSchema xmlns:ct="http://schemas.microsoft.com/office/2006/metadata/contentType" xmlns:ma="http://schemas.microsoft.com/office/2006/metadata/properties/metaAttributes" ct:_="" ma:_="" ma:contentTypeName="Document" ma:contentTypeID="0x010100AE6DD68E2868BE4DBE4E56B06BDCFA6C" ma:contentTypeVersion="15" ma:contentTypeDescription="Create a new document." ma:contentTypeScope="" ma:versionID="b829dabb8f3172158850f9565dc4d6b9">
   <xsd:schema xmlns:xsd="http://www.w3.org/2001/XMLSchema" xmlns:xs="http://www.w3.org/2001/XMLSchema" xmlns:p="http://schemas.microsoft.com/office/2006/metadata/properties" xmlns:ns3="e6bdb258-f669-4193-99c6-c5e49cf2f935" xmlns:ns4="3c9f083f-c8ca-4fd7-9a16-561bb78c834f" targetNamespace="http://schemas.microsoft.com/office/2006/metadata/properties" ma:root="true" ma:fieldsID="936a147a5eb5d312e569d9b301046255" ns3:_="" ns4:_="">
     <xsd:import namespace="e6bdb258-f669-4193-99c6-c5e49cf2f935"/>
@@ -11431,28 +11463,19 @@
 </ct:contentTypeSchema>
 </file>
 
-<file path=customXml/item4.xml><?xml version="1.0" encoding="utf-8"?>
+<file path=customXml/item3.xml><?xml version="1.0" encoding="utf-8"?>
 <b:Sources xmlns:b="http://schemas.openxmlformats.org/officeDocument/2006/bibliography" xmlns="http://schemas.openxmlformats.org/officeDocument/2006/bibliography" SelectedStyle="\APA.XSL" StyleName="APA"/>
 </file>
 
-<file path=customXml/itemProps1.xml><?xml version="1.0" encoding="utf-8"?>
-<ds:datastoreItem xmlns:ds="http://schemas.openxmlformats.org/officeDocument/2006/customXml" ds:itemID="{C7987765-6528-4C14-AEAA-6AEDEB91279C}">
-  <ds:schemaRefs>
-    <ds:schemaRef ds:uri="http://schemas.microsoft.com/office/2006/metadata/properties"/>
-    <ds:schemaRef ds:uri="http://www.w3.org/XML/1998/namespace"/>
-    <ds:schemaRef ds:uri="http://schemas.microsoft.com/office/2006/documentManagement/types"/>
-    <ds:schemaRef ds:uri="http://purl.org/dc/elements/1.1/"/>
-    <ds:schemaRef ds:uri="http://purl.org/dc/terms/"/>
-    <ds:schemaRef ds:uri="http://schemas.openxmlformats.org/package/2006/metadata/core-properties"/>
-    <ds:schemaRef ds:uri="e6bdb258-f669-4193-99c6-c5e49cf2f935"/>
-    <ds:schemaRef ds:uri="http://schemas.microsoft.com/office/infopath/2007/PartnerControls"/>
-    <ds:schemaRef ds:uri="3c9f083f-c8ca-4fd7-9a16-561bb78c834f"/>
-    <ds:schemaRef ds:uri="http://purl.org/dc/dcmitype/"/>
-  </ds:schemaRefs>
-</ds:datastoreItem>
+<file path=customXml/item4.xml><?xml version="1.0" encoding="utf-8"?>
+<p:properties xmlns:p="http://schemas.microsoft.com/office/2006/metadata/properties" xmlns:xsi="http://www.w3.org/2001/XMLSchema-instance" xmlns:pc="http://schemas.microsoft.com/office/infopath/2007/PartnerControls">
+  <documentManagement>
+    <_activity xmlns="e6bdb258-f669-4193-99c6-c5e49cf2f935" xsi:nil="true"/>
+  </documentManagement>
+</p:properties>
 </file>
 
-<file path=customXml/itemProps2.xml><?xml version="1.0" encoding="utf-8"?>
+<file path=customXml/itemProps1.xml><?xml version="1.0" encoding="utf-8"?>
 <ds:datastoreItem xmlns:ds="http://schemas.openxmlformats.org/officeDocument/2006/customXml" ds:itemID="{CC482879-7EC0-4586-8039-155557019778}">
   <ds:schemaRefs>
     <ds:schemaRef ds:uri="http://schemas.microsoft.com/sharepoint/v3/contenttype/forms"/>
@@ -11460,7 +11483,7 @@
 </ds:datastoreItem>
 </file>
 
-<file path=customXml/itemProps3.xml><?xml version="1.0" encoding="utf-8"?>
+<file path=customXml/itemProps2.xml><?xml version="1.0" encoding="utf-8"?>
 <ds:datastoreItem xmlns:ds="http://schemas.openxmlformats.org/officeDocument/2006/customXml" ds:itemID="{EE8275DF-E297-41A2-BDEC-7E46971D3DB0}">
   <ds:schemaRefs>
     <ds:schemaRef ds:uri="http://schemas.microsoft.com/office/2006/metadata/contentType"/>
@@ -11479,10 +11502,20 @@
 </ds:datastoreItem>
 </file>
 
-<file path=customXml/itemProps4.xml><?xml version="1.0" encoding="utf-8"?>
+<file path=customXml/itemProps3.xml><?xml version="1.0" encoding="utf-8"?>
 <ds:datastoreItem xmlns:ds="http://schemas.openxmlformats.org/officeDocument/2006/customXml" ds:itemID="{6E5E3AC7-DEC9-48D2-ADED-1F092C50BAB0}">
   <ds:schemaRefs>
     <ds:schemaRef ds:uri="http://schemas.openxmlformats.org/officeDocument/2006/bibliography"/>
   </ds:schemaRefs>
 </ds:datastoreItem>
+</file>
+
+<file path=customXml/itemProps4.xml><?xml version="1.0" encoding="utf-8"?>
+<ds:datastoreItem xmlns:ds="http://schemas.openxmlformats.org/officeDocument/2006/customXml" ds:itemID="{C7987765-6528-4C14-AEAA-6AEDEB91279C}">
+  <ds:schemaRefs>
+    <ds:schemaRef ds:uri="http://schemas.microsoft.com/office/2006/metadata/properties"/>
+    <ds:schemaRef ds:uri="http://schemas.microsoft.com/office/infopath/2007/PartnerControls"/>
+    <ds:schemaRef ds:uri="e6bdb258-f669-4193-99c6-c5e49cf2f935"/>
+  </ds:schemaRefs>
+</ds:datastoreItem>
 </file>
</xml_diff>